<commit_message>
Palaverin jälkeiset muokkaukset tiedostoihin
</commit_message>
<xml_diff>
--- a/Esitutkimus.docx
+++ b/Esitutkimus.docx
@@ -120,7 +120,6 @@
                                   </w:sdtPr>
                                   <w:sdtEndPr/>
                                   <w:sdtContent>
-                                    <w:proofErr w:type="spellStart"/>
                                     <w:r>
                                       <w:rPr>
                                         <w:color w:val="5B9BD5" w:themeColor="accent1"/>
@@ -129,7 +128,6 @@
                                       </w:rPr>
                                       <w:t>Esitutkimus</w:t>
                                     </w:r>
-                                    <w:proofErr w:type="spellEnd"/>
                                   </w:sdtContent>
                                 </w:sdt>
                               </w:p>
@@ -224,8 +222,8 @@
                               <w:dataBinding w:prefixMappings="xmlns:ns0='http://purl.org/dc/elements/1.1/' xmlns:ns1='http://schemas.openxmlformats.org/package/2006/metadata/core-properties' " w:xpath="/ns1:coreProperties[1]/ns0:title[1]" w:storeItemID="{6C3C8BC8-F283-45AE-878A-BAB7291924A1}"/>
                               <w:text/>
                             </w:sdtPr>
+                            <w:sdtEndPr/>
                             <w:sdtContent>
-                              <w:proofErr w:type="spellStart"/>
                               <w:r>
                                 <w:rPr>
                                   <w:color w:val="5B9BD5" w:themeColor="accent1"/>
@@ -234,7 +232,6 @@
                                 </w:rPr>
                                 <w:t>Esitutkimus</w:t>
                               </w:r>
-                              <w:proofErr w:type="spellEnd"/>
                             </w:sdtContent>
                           </w:sdt>
                         </w:p>
@@ -252,6 +249,7 @@
                             <w:dataBinding w:prefixMappings="xmlns:ns0='http://purl.org/dc/elements/1.1/' xmlns:ns1='http://schemas.openxmlformats.org/package/2006/metadata/core-properties' " w:xpath="/ns1:coreProperties[1]/ns0:creator[1]" w:storeItemID="{6C3C8BC8-F283-45AE-878A-BAB7291924A1}"/>
                             <w:text/>
                           </w:sdtPr>
+                          <w:sdtEndPr/>
                           <w:sdtContent>
                             <w:p>
                               <w:pPr>
@@ -437,6 +435,7 @@
                               <w:calendar w:val="gregorian"/>
                             </w:date>
                           </w:sdtPr>
+                          <w:sdtEndPr/>
                           <w:sdtContent>
                             <w:p>
                               <w:pPr>
@@ -475,11 +474,9 @@
     </w:sdt>
     <w:p/>
     <w:p>
-      <w:proofErr w:type="spellStart"/>
       <w:r>
         <w:t>Versiohistoria</w:t>
       </w:r>
-      <w:proofErr w:type="spellEnd"/>
       <w:r>
         <w:tab/>
       </w:r>
@@ -509,11 +506,9 @@
             <w:tcW w:w="2337" w:type="dxa"/>
           </w:tcPr>
           <w:p>
-            <w:proofErr w:type="spellStart"/>
             <w:r>
               <w:t>Versio</w:t>
             </w:r>
-            <w:proofErr w:type="spellEnd"/>
           </w:p>
         </w:tc>
         <w:tc>
@@ -524,11 +519,9 @@
             <w:pPr>
               <w:cnfStyle w:val="100000000000" w:firstRow="1" w:lastRow="0" w:firstColumn="0" w:lastColumn="0" w:oddVBand="0" w:evenVBand="0" w:oddHBand="0" w:evenHBand="0" w:firstRowFirstColumn="0" w:firstRowLastColumn="0" w:lastRowFirstColumn="0" w:lastRowLastColumn="0"/>
             </w:pPr>
-            <w:proofErr w:type="spellStart"/>
             <w:r>
               <w:t>Pvm</w:t>
             </w:r>
-            <w:proofErr w:type="spellEnd"/>
           </w:p>
         </w:tc>
         <w:tc>
@@ -539,11 +532,9 @@
             <w:pPr>
               <w:cnfStyle w:val="100000000000" w:firstRow="1" w:lastRow="0" w:firstColumn="0" w:lastColumn="0" w:oddVBand="0" w:evenVBand="0" w:oddHBand="0" w:evenHBand="0" w:firstRowFirstColumn="0" w:firstRowLastColumn="0" w:lastRowFirstColumn="0" w:lastRowLastColumn="0"/>
             </w:pPr>
-            <w:proofErr w:type="spellStart"/>
             <w:r>
               <w:t>Muutosperuste</w:t>
             </w:r>
-            <w:proofErr w:type="spellEnd"/>
           </w:p>
         </w:tc>
         <w:tc>
@@ -554,11 +545,9 @@
             <w:pPr>
               <w:cnfStyle w:val="100000000000" w:firstRow="1" w:lastRow="0" w:firstColumn="0" w:lastColumn="0" w:oddVBand="0" w:evenVBand="0" w:oddHBand="0" w:evenHBand="0" w:firstRowFirstColumn="0" w:firstRowLastColumn="0" w:lastRowFirstColumn="0" w:lastRowLastColumn="0"/>
             </w:pPr>
-            <w:proofErr w:type="spellStart"/>
             <w:r>
               <w:t>Tekijä</w:t>
             </w:r>
-            <w:proofErr w:type="spellEnd"/>
           </w:p>
         </w:tc>
       </w:tr>
@@ -598,19 +587,9 @@
             <w:pPr>
               <w:cnfStyle w:val="000000100000" w:firstRow="0" w:lastRow="0" w:firstColumn="0" w:lastColumn="0" w:oddVBand="0" w:evenVBand="0" w:oddHBand="1" w:evenHBand="0" w:firstRowFirstColumn="0" w:firstRowLastColumn="0" w:lastRowFirstColumn="0" w:lastRowLastColumn="0"/>
             </w:pPr>
-            <w:proofErr w:type="spellStart"/>
-            <w:r>
-              <w:t>Tutkimuksen</w:t>
-            </w:r>
-            <w:proofErr w:type="spellEnd"/>
-            <w:r>
-              <w:t xml:space="preserve"> </w:t>
-            </w:r>
-            <w:proofErr w:type="spellStart"/>
-            <w:r>
-              <w:t>aloitus</w:t>
-            </w:r>
-            <w:proofErr w:type="spellEnd"/>
+            <w:r>
+              <w:t>Tutkimuksen aloitus</w:t>
+            </w:r>
           </w:p>
         </w:tc>
         <w:tc>
@@ -633,7 +612,11 @@
             <w:cnfStyle w:val="001000000000" w:firstRow="0" w:lastRow="0" w:firstColumn="1" w:lastColumn="0" w:oddVBand="0" w:evenVBand="0" w:oddHBand="0" w:evenHBand="0" w:firstRowFirstColumn="0" w:firstRowLastColumn="0" w:lastRowFirstColumn="0" w:lastRowLastColumn="0"/>
             <w:tcW w:w="2337" w:type="dxa"/>
           </w:tcPr>
-          <w:p/>
+          <w:p>
+            <w:r>
+              <w:t>1.0</w:t>
+            </w:r>
+          </w:p>
         </w:tc>
         <w:tc>
           <w:tcPr>
@@ -643,6 +626,9 @@
             <w:pPr>
               <w:cnfStyle w:val="000000000000" w:firstRow="0" w:lastRow="0" w:firstColumn="0" w:lastColumn="0" w:oddVBand="0" w:evenVBand="0" w:oddHBand="0" w:evenHBand="0" w:firstRowFirstColumn="0" w:firstRowLastColumn="0" w:lastRowFirstColumn="0" w:lastRowLastColumn="0"/>
             </w:pPr>
+            <w:r>
+              <w:t>16.1.2019</w:t>
+            </w:r>
           </w:p>
         </w:tc>
         <w:tc>
@@ -653,6 +639,9 @@
             <w:pPr>
               <w:cnfStyle w:val="000000000000" w:firstRow="0" w:lastRow="0" w:firstColumn="0" w:lastColumn="0" w:oddVBand="0" w:evenVBand="0" w:oddHBand="0" w:evenHBand="0" w:firstRowFirstColumn="0" w:firstRowLastColumn="0" w:lastRowFirstColumn="0" w:lastRowLastColumn="0"/>
             </w:pPr>
+            <w:r>
+              <w:t>Päivitykset ennen palaveria</w:t>
+            </w:r>
           </w:p>
         </w:tc>
         <w:tc>
@@ -663,6 +652,9 @@
             <w:pPr>
               <w:cnfStyle w:val="000000000000" w:firstRow="0" w:lastRow="0" w:firstColumn="0" w:lastColumn="0" w:oddVBand="0" w:evenVBand="0" w:oddHBand="0" w:evenHBand="0" w:firstRowFirstColumn="0" w:firstRowLastColumn="0" w:lastRowFirstColumn="0" w:lastRowLastColumn="0"/>
             </w:pPr>
+            <w:r>
+              <w:t>Antti Hilden</w:t>
+            </w:r>
           </w:p>
         </w:tc>
       </w:tr>
@@ -675,7 +667,11 @@
             <w:cnfStyle w:val="001000000000" w:firstRow="0" w:lastRow="0" w:firstColumn="1" w:lastColumn="0" w:oddVBand="0" w:evenVBand="0" w:oddHBand="0" w:evenHBand="0" w:firstRowFirstColumn="0" w:firstRowLastColumn="0" w:lastRowFirstColumn="0" w:lastRowLastColumn="0"/>
             <w:tcW w:w="2337" w:type="dxa"/>
           </w:tcPr>
-          <w:p/>
+          <w:p>
+            <w:r>
+              <w:t>1.1</w:t>
+            </w:r>
+          </w:p>
         </w:tc>
         <w:tc>
           <w:tcPr>
@@ -685,6 +681,9 @@
             <w:pPr>
               <w:cnfStyle w:val="000000100000" w:firstRow="0" w:lastRow="0" w:firstColumn="0" w:lastColumn="0" w:oddVBand="0" w:evenVBand="0" w:oddHBand="1" w:evenHBand="0" w:firstRowFirstColumn="0" w:firstRowLastColumn="0" w:lastRowFirstColumn="0" w:lastRowLastColumn="0"/>
             </w:pPr>
+            <w:r>
+              <w:t>16.1.2019</w:t>
+            </w:r>
           </w:p>
         </w:tc>
         <w:tc>
@@ -695,6 +694,9 @@
             <w:pPr>
               <w:cnfStyle w:val="000000100000" w:firstRow="0" w:lastRow="0" w:firstColumn="0" w:lastColumn="0" w:oddVBand="0" w:evenVBand="0" w:oddHBand="1" w:evenHBand="0" w:firstRowFirstColumn="0" w:firstRowLastColumn="0" w:lastRowFirstColumn="0" w:lastRowLastColumn="0"/>
             </w:pPr>
+            <w:r>
+              <w:t>Palaverin jälkeiset korjaukset</w:t>
+            </w:r>
           </w:p>
         </w:tc>
         <w:tc>
@@ -705,17 +707,18 @@
             <w:pPr>
               <w:cnfStyle w:val="000000100000" w:firstRow="0" w:lastRow="0" w:firstColumn="0" w:lastColumn="0" w:oddVBand="0" w:evenVBand="0" w:oddHBand="1" w:evenHBand="0" w:firstRowFirstColumn="0" w:firstRowLastColumn="0" w:lastRowFirstColumn="0" w:lastRowLastColumn="0"/>
             </w:pPr>
+            <w:r>
+              <w:t>Antti Hilden</w:t>
+            </w:r>
           </w:p>
         </w:tc>
       </w:tr>
     </w:tbl>
     <w:p/>
     <w:p>
-      <w:proofErr w:type="spellStart"/>
       <w:r>
         <w:t>Jakelu</w:t>
       </w:r>
-      <w:proofErr w:type="spellEnd"/>
       <w:r>
         <w:tab/>
       </w:r>
@@ -741,11 +744,9 @@
             <w:tcW w:w="3116" w:type="dxa"/>
           </w:tcPr>
           <w:p>
-            <w:proofErr w:type="spellStart"/>
             <w:r>
               <w:t>Tekijä</w:t>
             </w:r>
-            <w:proofErr w:type="spellEnd"/>
           </w:p>
         </w:tc>
         <w:tc>
@@ -756,11 +757,9 @@
             <w:pPr>
               <w:cnfStyle w:val="100000000000" w:firstRow="1" w:lastRow="0" w:firstColumn="0" w:lastColumn="0" w:oddVBand="0" w:evenVBand="0" w:oddHBand="0" w:evenHBand="0" w:firstRowFirstColumn="0" w:firstRowLastColumn="0" w:lastRowFirstColumn="0" w:lastRowLastColumn="0"/>
             </w:pPr>
-            <w:proofErr w:type="spellStart"/>
             <w:r>
               <w:t>Tulostettu</w:t>
             </w:r>
-            <w:proofErr w:type="spellEnd"/>
           </w:p>
         </w:tc>
         <w:tc>
@@ -771,11 +770,9 @@
             <w:pPr>
               <w:cnfStyle w:val="100000000000" w:firstRow="1" w:lastRow="0" w:firstColumn="0" w:lastColumn="0" w:oddVBand="0" w:evenVBand="0" w:oddHBand="0" w:evenHBand="0" w:firstRowFirstColumn="0" w:firstRowLastColumn="0" w:lastRowFirstColumn="0" w:lastRowLastColumn="0"/>
             </w:pPr>
-            <w:proofErr w:type="spellStart"/>
             <w:r>
               <w:t>Jakelu</w:t>
             </w:r>
-            <w:proofErr w:type="spellEnd"/>
           </w:p>
         </w:tc>
       </w:tr>
@@ -802,6 +799,9 @@
             <w:pPr>
               <w:cnfStyle w:val="000000100000" w:firstRow="0" w:lastRow="0" w:firstColumn="0" w:lastColumn="0" w:oddVBand="0" w:evenVBand="0" w:oddHBand="1" w:evenHBand="0" w:firstRowFirstColumn="0" w:firstRowLastColumn="0" w:lastRowFirstColumn="0" w:lastRowLastColumn="0"/>
             </w:pPr>
+            <w:r>
+              <w:t>-</w:t>
+            </w:r>
           </w:p>
         </w:tc>
         <w:tc>
@@ -812,6 +812,9 @@
             <w:pPr>
               <w:cnfStyle w:val="000000100000" w:firstRow="0" w:lastRow="0" w:firstColumn="0" w:lastColumn="0" w:oddVBand="0" w:evenVBand="0" w:oddHBand="1" w:evenHBand="0" w:firstRowFirstColumn="0" w:firstRowLastColumn="0" w:lastRowFirstColumn="0" w:lastRowLastColumn="0"/>
             </w:pPr>
+            <w:r>
+              <w:t>Leena</w:t>
+            </w:r>
           </w:p>
         </w:tc>
       </w:tr>
@@ -878,7 +881,7 @@
             <w:pStyle w:val="TOCHeading"/>
           </w:pPr>
           <w:r>
-            <w:t>Contents</w:t>
+            <w:t>Sisällys</w:t>
           </w:r>
         </w:p>
         <w:p>
@@ -917,7 +920,7 @@
             </w:rPr>
             <w:fldChar w:fldCharType="separate"/>
           </w:r>
-          <w:hyperlink w:anchor="_Toc534891874" w:history="1">
+          <w:hyperlink w:anchor="_Toc535410974" w:history="1">
             <w:r>
               <w:rPr>
                 <w:rStyle w:val="Hyperlink"/>
@@ -958,7 +961,7 @@
                 <w:noProof/>
                 <w:webHidden/>
               </w:rPr>
-              <w:instrText xml:space="preserve"> PAGEREF _Toc534891874 \h </w:instrText>
+              <w:instrText xml:space="preserve"> PAGEREF _Toc535410974 \h </w:instrText>
             </w:r>
             <w:r>
               <w:rPr>
@@ -1001,7 +1004,7 @@
               <w:noProof/>
             </w:rPr>
           </w:pPr>
-          <w:hyperlink w:anchor="_Toc534891875" w:history="1">
+          <w:hyperlink w:anchor="_Toc535410975" w:history="1">
             <w:r>
               <w:rPr>
                 <w:rStyle w:val="Hyperlink"/>
@@ -1042,7 +1045,7 @@
                 <w:noProof/>
                 <w:webHidden/>
               </w:rPr>
-              <w:instrText xml:space="preserve"> PAGEREF _Toc534891875 \h </w:instrText>
+              <w:instrText xml:space="preserve"> PAGEREF _Toc535410975 \h </w:instrText>
             </w:r>
             <w:r>
               <w:rPr>
@@ -1085,7 +1088,7 @@
               <w:noProof/>
             </w:rPr>
           </w:pPr>
-          <w:hyperlink w:anchor="_Toc534891876" w:history="1">
+          <w:hyperlink w:anchor="_Toc535410976" w:history="1">
             <w:r>
               <w:rPr>
                 <w:rStyle w:val="Hyperlink"/>
@@ -1128,7 +1131,7 @@
                 <w:noProof/>
                 <w:webHidden/>
               </w:rPr>
-              <w:instrText xml:space="preserve"> PAGEREF _Toc534891876 \h </w:instrText>
+              <w:instrText xml:space="preserve"> PAGEREF _Toc535410976 \h </w:instrText>
             </w:r>
             <w:r>
               <w:rPr>
@@ -1171,7 +1174,7 @@
               <w:noProof/>
             </w:rPr>
           </w:pPr>
-          <w:hyperlink w:anchor="_Toc534891877" w:history="1">
+          <w:hyperlink w:anchor="_Toc535410977" w:history="1">
             <w:r>
               <w:rPr>
                 <w:rStyle w:val="Hyperlink"/>
@@ -1212,7 +1215,7 @@
                 <w:noProof/>
                 <w:webHidden/>
               </w:rPr>
-              <w:instrText xml:space="preserve"> PAGEREF _Toc534891877 \h </w:instrText>
+              <w:instrText xml:space="preserve"> PAGEREF _Toc535410977 \h </w:instrText>
             </w:r>
             <w:r>
               <w:rPr>
@@ -1255,7 +1258,7 @@
               <w:noProof/>
             </w:rPr>
           </w:pPr>
-          <w:hyperlink w:anchor="_Toc534891878" w:history="1">
+          <w:hyperlink w:anchor="_Toc535410978" w:history="1">
             <w:r>
               <w:rPr>
                 <w:rStyle w:val="Hyperlink"/>
@@ -1296,7 +1299,7 @@
                 <w:noProof/>
                 <w:webHidden/>
               </w:rPr>
-              <w:instrText xml:space="preserve"> PAGEREF _Toc534891878 \h </w:instrText>
+              <w:instrText xml:space="preserve"> PAGEREF _Toc535410978 \h </w:instrText>
             </w:r>
             <w:r>
               <w:rPr>
@@ -1339,7 +1342,7 @@
               <w:noProof/>
             </w:rPr>
           </w:pPr>
-          <w:hyperlink w:anchor="_Toc534891879" w:history="1">
+          <w:hyperlink w:anchor="_Toc535410979" w:history="1">
             <w:r>
               <w:rPr>
                 <w:rStyle w:val="Hyperlink"/>
@@ -1380,7 +1383,7 @@
                 <w:noProof/>
                 <w:webHidden/>
               </w:rPr>
-              <w:instrText xml:space="preserve"> PAGEREF _Toc534891879 \h </w:instrText>
+              <w:instrText xml:space="preserve"> PAGEREF _Toc535410979 \h </w:instrText>
             </w:r>
             <w:r>
               <w:rPr>
@@ -1422,7 +1425,7 @@
               <w:noProof/>
             </w:rPr>
           </w:pPr>
-          <w:hyperlink w:anchor="_Toc534891880" w:history="1">
+          <w:hyperlink w:anchor="_Toc535410980" w:history="1">
             <w:r>
               <w:rPr>
                 <w:rStyle w:val="Hyperlink"/>
@@ -1449,7 +1452,7 @@
                 <w:noProof/>
                 <w:webHidden/>
               </w:rPr>
-              <w:instrText xml:space="preserve"> PAGEREF _Toc534891880 \h </w:instrText>
+              <w:instrText xml:space="preserve"> PAGEREF _Toc535410980 \h </w:instrText>
             </w:r>
             <w:r>
               <w:rPr>
@@ -1491,7 +1494,7 @@
               <w:noProof/>
             </w:rPr>
           </w:pPr>
-          <w:hyperlink w:anchor="_Toc534891881" w:history="1">
+          <w:hyperlink w:anchor="_Toc535410981" w:history="1">
             <w:r>
               <w:rPr>
                 <w:rStyle w:val="Hyperlink"/>
@@ -1519,7 +1522,7 @@
                 <w:noProof/>
                 <w:webHidden/>
               </w:rPr>
-              <w:instrText xml:space="preserve"> PAGEREF _Toc534891881 \h </w:instrText>
+              <w:instrText xml:space="preserve"> PAGEREF _Toc535410981 \h </w:instrText>
             </w:r>
             <w:r>
               <w:rPr>
@@ -1562,7 +1565,7 @@
               <w:noProof/>
             </w:rPr>
           </w:pPr>
-          <w:hyperlink w:anchor="_Toc534891882" w:history="1">
+          <w:hyperlink w:anchor="_Toc535410982" w:history="1">
             <w:r>
               <w:rPr>
                 <w:rStyle w:val="Hyperlink"/>
@@ -1603,7 +1606,7 @@
                 <w:noProof/>
                 <w:webHidden/>
               </w:rPr>
-              <w:instrText xml:space="preserve"> PAGEREF _Toc534891882 \h </w:instrText>
+              <w:instrText xml:space="preserve"> PAGEREF _Toc535410982 \h </w:instrText>
             </w:r>
             <w:r>
               <w:rPr>
@@ -1645,7 +1648,7 @@
               <w:noProof/>
             </w:rPr>
           </w:pPr>
-          <w:hyperlink w:anchor="_Toc534891883" w:history="1">
+          <w:hyperlink w:anchor="_Toc535410983" w:history="1">
             <w:r>
               <w:rPr>
                 <w:rStyle w:val="Hyperlink"/>
@@ -1673,7 +1676,7 @@
                 <w:noProof/>
                 <w:webHidden/>
               </w:rPr>
-              <w:instrText xml:space="preserve"> PAGEREF _Toc534891883 \h </w:instrText>
+              <w:instrText xml:space="preserve"> PAGEREF _Toc535410983 \h </w:instrText>
             </w:r>
             <w:r>
               <w:rPr>
@@ -1715,7 +1718,7 @@
               <w:noProof/>
             </w:rPr>
           </w:pPr>
-          <w:hyperlink w:anchor="_Toc534891884" w:history="1">
+          <w:hyperlink w:anchor="_Toc535410984" w:history="1">
             <w:r>
               <w:rPr>
                 <w:rStyle w:val="Hyperlink"/>
@@ -1743,7 +1746,7 @@
                 <w:noProof/>
                 <w:webHidden/>
               </w:rPr>
-              <w:instrText xml:space="preserve"> PAGEREF _Toc534891884 \h </w:instrText>
+              <w:instrText xml:space="preserve"> PAGEREF _Toc535410984 \h </w:instrText>
             </w:r>
             <w:r>
               <w:rPr>
@@ -1786,7 +1789,7 @@
               <w:noProof/>
             </w:rPr>
           </w:pPr>
-          <w:hyperlink w:anchor="_Toc534891885" w:history="1">
+          <w:hyperlink w:anchor="_Toc535410985" w:history="1">
             <w:r>
               <w:rPr>
                 <w:rStyle w:val="Hyperlink"/>
@@ -1829,7 +1832,7 @@
                 <w:noProof/>
                 <w:webHidden/>
               </w:rPr>
-              <w:instrText xml:space="preserve"> PAGEREF _Toc534891885 \h </w:instrText>
+              <w:instrText xml:space="preserve"> PAGEREF _Toc535410985 \h </w:instrText>
             </w:r>
             <w:r>
               <w:rPr>
@@ -1872,7 +1875,7 @@
               <w:noProof/>
             </w:rPr>
           </w:pPr>
-          <w:hyperlink w:anchor="_Toc534891886" w:history="1">
+          <w:hyperlink w:anchor="_Toc535410986" w:history="1">
             <w:r>
               <w:rPr>
                 <w:rStyle w:val="Hyperlink"/>
@@ -1915,7 +1918,7 @@
                 <w:noProof/>
                 <w:webHidden/>
               </w:rPr>
-              <w:instrText xml:space="preserve"> PAGEREF _Toc534891886 \h </w:instrText>
+              <w:instrText xml:space="preserve"> PAGEREF _Toc535410986 \h </w:instrText>
             </w:r>
             <w:r>
               <w:rPr>
@@ -1958,7 +1961,7 @@
               <w:noProof/>
             </w:rPr>
           </w:pPr>
-          <w:hyperlink w:anchor="_Toc534891887" w:history="1">
+          <w:hyperlink w:anchor="_Toc535410987" w:history="1">
             <w:r>
               <w:rPr>
                 <w:rStyle w:val="Hyperlink"/>
@@ -2001,7 +2004,7 @@
                 <w:noProof/>
                 <w:webHidden/>
               </w:rPr>
-              <w:instrText xml:space="preserve"> PAGEREF _Toc534891887 \h </w:instrText>
+              <w:instrText xml:space="preserve"> PAGEREF _Toc535410987 \h </w:instrText>
             </w:r>
             <w:r>
               <w:rPr>
@@ -2021,7 +2024,7 @@
                 <w:noProof/>
                 <w:webHidden/>
               </w:rPr>
-              <w:t>4</w:t>
+              <w:t>5</w:t>
             </w:r>
             <w:r>
               <w:rPr>
@@ -2044,7 +2047,7 @@
               <w:noProof/>
             </w:rPr>
           </w:pPr>
-          <w:hyperlink w:anchor="_Toc534891888" w:history="1">
+          <w:hyperlink w:anchor="_Toc535410988" w:history="1">
             <w:r>
               <w:rPr>
                 <w:rStyle w:val="Hyperlink"/>
@@ -2087,7 +2090,7 @@
                 <w:noProof/>
                 <w:webHidden/>
               </w:rPr>
-              <w:instrText xml:space="preserve"> PAGEREF _Toc534891888 \h </w:instrText>
+              <w:instrText xml:space="preserve"> PAGEREF _Toc535410988 \h </w:instrText>
             </w:r>
             <w:r>
               <w:rPr>
@@ -2129,7 +2132,7 @@
               <w:noProof/>
             </w:rPr>
           </w:pPr>
-          <w:hyperlink w:anchor="_Toc534891889" w:history="1">
+          <w:hyperlink w:anchor="_Toc535410989" w:history="1">
             <w:r>
               <w:rPr>
                 <w:rStyle w:val="Hyperlink"/>
@@ -2157,7 +2160,7 @@
                 <w:noProof/>
                 <w:webHidden/>
               </w:rPr>
-              <w:instrText xml:space="preserve"> PAGEREF _Toc534891889 \h </w:instrText>
+              <w:instrText xml:space="preserve"> PAGEREF _Toc535410989 \h </w:instrText>
             </w:r>
             <w:r>
               <w:rPr>
@@ -2199,7 +2202,7 @@
               <w:noProof/>
             </w:rPr>
           </w:pPr>
-          <w:hyperlink w:anchor="_Toc534891890" w:history="1">
+          <w:hyperlink w:anchor="_Toc535410990" w:history="1">
             <w:r>
               <w:rPr>
                 <w:rStyle w:val="Hyperlink"/>
@@ -2227,7 +2230,7 @@
                 <w:noProof/>
                 <w:webHidden/>
               </w:rPr>
-              <w:instrText xml:space="preserve"> PAGEREF _Toc534891890 \h </w:instrText>
+              <w:instrText xml:space="preserve"> PAGEREF _Toc535410990 \h </w:instrText>
             </w:r>
             <w:r>
               <w:rPr>
@@ -2269,7 +2272,7 @@
               <w:noProof/>
             </w:rPr>
           </w:pPr>
-          <w:hyperlink w:anchor="_Toc534891891" w:history="1">
+          <w:hyperlink w:anchor="_Toc535410991" w:history="1">
             <w:r>
               <w:rPr>
                 <w:rStyle w:val="Hyperlink"/>
@@ -2297,7 +2300,7 @@
                 <w:noProof/>
                 <w:webHidden/>
               </w:rPr>
-              <w:instrText xml:space="preserve"> PAGEREF _Toc534891891 \h </w:instrText>
+              <w:instrText xml:space="preserve"> PAGEREF _Toc535410991 \h </w:instrText>
             </w:r>
             <w:r>
               <w:rPr>
@@ -2360,13 +2363,11 @@
           <w:numId w:val="3"/>
         </w:numPr>
       </w:pPr>
-      <w:bookmarkStart w:id="0" w:name="_Toc534891874"/>
-      <w:proofErr w:type="spellStart"/>
+      <w:bookmarkStart w:id="0" w:name="_Toc535410974"/>
       <w:r>
         <w:t>Tuoteidea</w:t>
       </w:r>
       <w:bookmarkEnd w:id="0"/>
-      <w:proofErr w:type="spellEnd"/>
     </w:p>
     <w:p>
       <w:pPr>
@@ -2376,29 +2377,11 @@
           <w:numId w:val="7"/>
         </w:numPr>
       </w:pPr>
-      <w:bookmarkStart w:id="1" w:name="_Toc534891875"/>
-      <w:proofErr w:type="spellStart"/>
-      <w:r>
-        <w:t>Tausta</w:t>
-      </w:r>
-      <w:proofErr w:type="spellEnd"/>
-      <w:r>
-        <w:t xml:space="preserve"> </w:t>
-      </w:r>
-      <w:proofErr w:type="gramStart"/>
-      <w:r>
-        <w:t>ja</w:t>
-      </w:r>
-      <w:proofErr w:type="gramEnd"/>
-      <w:r>
-        <w:t xml:space="preserve"> </w:t>
-      </w:r>
-      <w:proofErr w:type="spellStart"/>
-      <w:r>
-        <w:t>hyödyt</w:t>
+      <w:bookmarkStart w:id="1" w:name="_Toc535410975"/>
+      <w:r>
+        <w:t>Tausta ja hyödyt</w:t>
       </w:r>
       <w:bookmarkEnd w:id="1"/>
-      <w:proofErr w:type="spellEnd"/>
     </w:p>
     <w:p>
       <w:pPr>
@@ -2407,25 +2390,23 @@
           <w:lang w:val="fi-FI"/>
         </w:rPr>
       </w:pPr>
-      <w:proofErr w:type="spellStart"/>
-      <w:r>
-        <w:rPr>
-          <w:lang w:val="fi-FI"/>
-        </w:rPr>
-        <w:t>Tredu</w:t>
-      </w:r>
-      <w:proofErr w:type="spellEnd"/>
-      <w:r>
-        <w:rPr>
-          <w:lang w:val="fi-FI"/>
-        </w:rPr>
-        <w:t xml:space="preserve"> suunnittelee uudeksi valinnaiseksi e-urheilun kurssia ja sen paremmin toteuttamiseksi tarvittaisiin järjestelmä, johon oppilas voi merkitä tietoja (</w:t>
-      </w:r>
-      <w:r>
-        <w:rPr>
-          <w:lang w:val="fi-FI"/>
-        </w:rPr>
-        <w:t>Paljon on nukkunut, syönyt ja pelannut jne.</w:t>
+      <w:r>
+        <w:rPr>
+          <w:lang w:val="fi-FI"/>
+        </w:rPr>
+        <w:t>Tredu suunnittelee uudeksi valinnaiseksi e-urheilun kurssia ja sen paremmin toteuttamiseksi tarvittaisiin järjestelmä, johon oppilas voi merkitä tietoja (</w:t>
+      </w:r>
+      <w:r>
+        <w:rPr>
+          <w:lang w:val="fi-FI"/>
+        </w:rPr>
+        <w:t>Kuinka paljon</w:t>
+      </w:r>
+      <w:r>
+        <w:rPr>
+          <w:lang w:val="fi-FI"/>
+        </w:rPr>
+        <w:t xml:space="preserve"> on nukkunut, syönyt ja pelannut jne.</w:t>
       </w:r>
       <w:r>
         <w:rPr>
@@ -2443,7 +2424,19 @@
         <w:rPr>
           <w:lang w:val="fi-FI"/>
         </w:rPr>
-        <w:t>Tämä auttaisi kurssin oppilaita ja opettajia pitämään kurssia paremmin ja saamaan siitä enemmän irti.</w:t>
+        <w:t xml:space="preserve">Tämä </w:t>
+      </w:r>
+      <w:r>
+        <w:rPr>
+          <w:lang w:val="fi-FI"/>
+        </w:rPr>
+        <w:t>auttaa</w:t>
+      </w:r>
+      <w:r>
+        <w:rPr>
+          <w:lang w:val="fi-FI"/>
+        </w:rPr>
+        <w:t xml:space="preserve"> kurssin oppilaita ja opettajia pitämään kurssia paremmin ja saamaan siitä enemmän irti.</w:t>
       </w:r>
     </w:p>
     <w:p>
@@ -2471,7 +2464,7 @@
           <w:lang w:val="fi-FI"/>
         </w:rPr>
       </w:pPr>
-      <w:bookmarkStart w:id="2" w:name="_Toc534891876"/>
+      <w:bookmarkStart w:id="2" w:name="_Toc535410976"/>
       <w:r>
         <w:rPr>
           <w:lang w:val="fi-FI"/>
@@ -2498,7 +2491,27 @@
         <w:rPr>
           <w:lang w:val="fi-FI"/>
         </w:rPr>
-        <w:t>ehtävä on suunnitella ja tehdä sähköinen järjestelmä, johon oppilaat voivat merkitä tietoja, opettajat voivat asettaa minimi määriä mahdollisille tiedoille ja jossa pääkäyttäjä voi kontrolloida kaikkea.</w:t>
+        <w:t xml:space="preserve">ehtävä on suunnitella </w:t>
+      </w:r>
+      <w:bookmarkStart w:id="3" w:name="_GoBack"/>
+      <w:bookmarkEnd w:id="3"/>
+      <w:r>
+        <w:rPr>
+          <w:lang w:val="fi-FI"/>
+        </w:rPr>
+        <w:t xml:space="preserve">sähköinen järjestelmä, johon oppilaat voivat merkitä tietoja, opettajat voivat asettaa minimi määriä mahdollisille tiedoille ja jossa </w:t>
+      </w:r>
+      <w:r>
+        <w:rPr>
+          <w:lang w:val="fi-FI"/>
+        </w:rPr>
+        <w:t>pääkäyttäjä voi lisää käyttäjät</w:t>
+      </w:r>
+      <w:r>
+        <w:rPr>
+          <w:lang w:val="fi-FI"/>
+        </w:rPr>
+        <w:t>.</w:t>
       </w:r>
     </w:p>
     <w:p>
@@ -2524,21 +2537,11 @@
         </w:rPr>
         <w:t xml:space="preserve"> </w:t>
       </w:r>
-      <w:bookmarkStart w:id="3" w:name="_Toc534891877"/>
-      <w:proofErr w:type="spellStart"/>
-      <w:r>
-        <w:t>Projektin</w:t>
-      </w:r>
-      <w:proofErr w:type="spellEnd"/>
-      <w:r>
-        <w:t xml:space="preserve"> </w:t>
-      </w:r>
-      <w:proofErr w:type="spellStart"/>
-      <w:r>
-        <w:t>organisointi</w:t>
-      </w:r>
-      <w:bookmarkEnd w:id="3"/>
-      <w:proofErr w:type="spellEnd"/>
+      <w:bookmarkStart w:id="4" w:name="_Toc535410977"/>
+      <w:r>
+        <w:t>Projektin organisointi</w:t>
+      </w:r>
+      <w:bookmarkEnd w:id="4"/>
     </w:p>
     <w:p>
       <w:pPr>
@@ -2570,33 +2573,18 @@
           <w:numId w:val="3"/>
         </w:numPr>
       </w:pPr>
-      <w:bookmarkStart w:id="4" w:name="_Toc534891878"/>
-      <w:proofErr w:type="spellStart"/>
-      <w:r>
-        <w:t>Nykyinen</w:t>
-      </w:r>
-      <w:proofErr w:type="spellEnd"/>
-      <w:r>
-        <w:t xml:space="preserve"> </w:t>
-      </w:r>
-      <w:proofErr w:type="spellStart"/>
-      <w:r>
-        <w:t>järjestelmä</w:t>
-      </w:r>
-      <w:bookmarkEnd w:id="4"/>
-      <w:proofErr w:type="spellEnd"/>
+      <w:bookmarkStart w:id="5" w:name="_Toc535410978"/>
+      <w:r>
+        <w:t>Nykyinen järjestelmä</w:t>
+      </w:r>
+      <w:bookmarkEnd w:id="5"/>
     </w:p>
     <w:p>
       <w:pPr>
         <w:ind w:left="1440"/>
       </w:pPr>
-      <w:proofErr w:type="spellStart"/>
-      <w:r>
-        <w:t>Ei</w:t>
-      </w:r>
-      <w:proofErr w:type="spellEnd"/>
-      <w:r>
-        <w:t xml:space="preserve"> ole.</w:t>
+      <w:r>
+        <w:t>Ei ole.</w:t>
       </w:r>
     </w:p>
     <w:p>
@@ -2612,53 +2600,25 @@
           <w:numId w:val="3"/>
         </w:numPr>
       </w:pPr>
-      <w:bookmarkStart w:id="5" w:name="_Toc534891879"/>
-      <w:proofErr w:type="spellStart"/>
-      <w:r>
-        <w:t>Havaitut</w:t>
-      </w:r>
-      <w:proofErr w:type="spellEnd"/>
-      <w:r>
-        <w:t xml:space="preserve"> </w:t>
-      </w:r>
-      <w:proofErr w:type="spellStart"/>
-      <w:r>
-        <w:t>ongelmat</w:t>
-      </w:r>
-      <w:proofErr w:type="spellEnd"/>
-      <w:r>
-        <w:t xml:space="preserve"> </w:t>
-      </w:r>
-      <w:proofErr w:type="gramStart"/>
-      <w:r>
-        <w:t>ja</w:t>
-      </w:r>
-      <w:proofErr w:type="gramEnd"/>
-      <w:r>
-        <w:t xml:space="preserve"> </w:t>
-      </w:r>
-      <w:proofErr w:type="spellStart"/>
-      <w:r>
-        <w:t>riskit</w:t>
-      </w:r>
-      <w:bookmarkEnd w:id="5"/>
-      <w:proofErr w:type="spellEnd"/>
+      <w:bookmarkStart w:id="6" w:name="_Toc535410979"/>
+      <w:r>
+        <w:t>Havaitut ongelmat</w:t>
+      </w:r>
+      <w:r>
+        <w:t xml:space="preserve"> ja riskit</w:t>
+      </w:r>
+      <w:bookmarkEnd w:id="6"/>
     </w:p>
     <w:p>
       <w:pPr>
         <w:pStyle w:val="Heading2"/>
         <w:ind w:left="720"/>
       </w:pPr>
-      <w:bookmarkStart w:id="6" w:name="_Toc534891880"/>
-      <w:r>
-        <w:t xml:space="preserve">4.1 </w:t>
-      </w:r>
-      <w:proofErr w:type="spellStart"/>
-      <w:r>
-        <w:t>Riskit</w:t>
-      </w:r>
-      <w:bookmarkEnd w:id="6"/>
-      <w:proofErr w:type="spellEnd"/>
+      <w:bookmarkStart w:id="7" w:name="_Toc535410980"/>
+      <w:r>
+        <w:t>4.1 Riskit</w:t>
+      </w:r>
+      <w:bookmarkEnd w:id="7"/>
     </w:p>
     <w:p>
       <w:pPr>
@@ -2717,7 +2677,19 @@
         <w:rPr>
           <w:lang w:val="fi-FI"/>
         </w:rPr>
-        <w:t xml:space="preserve">Projektin työntekijä on oppilas. </w:t>
+        <w:t xml:space="preserve">Projektin työntekijä on </w:t>
+      </w:r>
+      <w:r>
+        <w:rPr>
+          <w:lang w:val="fi-FI"/>
+        </w:rPr>
+        <w:t>opiskelija</w:t>
+      </w:r>
+      <w:r>
+        <w:rPr>
+          <w:lang w:val="fi-FI"/>
+        </w:rPr>
+        <w:t xml:space="preserve">. </w:t>
       </w:r>
       <w:r>
         <w:rPr>
@@ -2739,14 +2711,14 @@
         </w:rPr>
         <w:tab/>
       </w:r>
-      <w:bookmarkStart w:id="7" w:name="_Toc534891881"/>
+      <w:bookmarkStart w:id="8" w:name="_Toc535410981"/>
       <w:r>
         <w:rPr>
           <w:lang w:val="fi-FI"/>
         </w:rPr>
         <w:t>4.2 Riskeistä toipuminen</w:t>
       </w:r>
-      <w:bookmarkEnd w:id="7"/>
+      <w:bookmarkEnd w:id="8"/>
     </w:p>
     <w:p>
       <w:pPr>
@@ -2767,6 +2739,20 @@
         <w:tab/>
         <w:t>Työntekijän työtahtia pitää kiristää tai hänen pitää kysyä opettajalta apua.</w:t>
       </w:r>
+    </w:p>
+    <w:p>
+      <w:pPr>
+        <w:rPr>
+          <w:lang w:val="fi-FI"/>
+        </w:rPr>
+      </w:pPr>
+    </w:p>
+    <w:p>
+      <w:pPr>
+        <w:rPr>
+          <w:lang w:val="fi-FI"/>
+        </w:rPr>
+      </w:pPr>
     </w:p>
     <w:p>
       <w:pPr>
@@ -2783,30 +2769,12 @@
           <w:numId w:val="3"/>
         </w:numPr>
       </w:pPr>
-      <w:bookmarkStart w:id="8" w:name="_Toc534891882"/>
-      <w:proofErr w:type="spellStart"/>
+      <w:bookmarkStart w:id="9" w:name="_Toc535410982"/>
       <w:r>
         <w:lastRenderedPageBreak/>
-        <w:t>Tavoitteet</w:t>
-      </w:r>
-      <w:proofErr w:type="spellEnd"/>
-      <w:r>
-        <w:t xml:space="preserve"> </w:t>
-      </w:r>
-      <w:proofErr w:type="gramStart"/>
-      <w:r>
-        <w:t>ja</w:t>
-      </w:r>
-      <w:proofErr w:type="gramEnd"/>
-      <w:r>
-        <w:t xml:space="preserve"> </w:t>
-      </w:r>
-      <w:proofErr w:type="spellStart"/>
-      <w:r>
-        <w:t>vaatimukset</w:t>
-      </w:r>
-      <w:bookmarkEnd w:id="8"/>
-      <w:proofErr w:type="spellEnd"/>
+        <w:t>Tavoitteet ja vaatimukset</w:t>
+      </w:r>
+      <w:bookmarkEnd w:id="9"/>
     </w:p>
     <w:p>
       <w:pPr>
@@ -2816,14 +2784,14 @@
           <w:lang w:val="fi-FI"/>
         </w:rPr>
       </w:pPr>
-      <w:bookmarkStart w:id="9" w:name="_Toc534891883"/>
+      <w:bookmarkStart w:id="10" w:name="_Toc535410983"/>
       <w:r>
         <w:rPr>
           <w:lang w:val="fi-FI"/>
         </w:rPr>
         <w:t>5.1 Toiminnalliset vaatimukset</w:t>
       </w:r>
-      <w:bookmarkEnd w:id="9"/>
+      <w:bookmarkEnd w:id="10"/>
     </w:p>
     <w:p>
       <w:pPr>
@@ -2836,7 +2804,130 @@
         <w:rPr>
           <w:lang w:val="fi-FI"/>
         </w:rPr>
-        <w:t>Järjestelmässä pitää pystyä ilmoittamaan halutut tiedot helposti</w:t>
+        <w:t xml:space="preserve">Järjestelmässä pitää olla </w:t>
+      </w:r>
+      <w:r>
+        <w:rPr>
+          <w:b/>
+          <w:lang w:val="fi-FI"/>
+        </w:rPr>
+        <w:t>pääkäyttäjä</w:t>
+      </w:r>
+      <w:r>
+        <w:rPr>
+          <w:lang w:val="fi-FI"/>
+        </w:rPr>
+        <w:t>, joka voi lisätä uusia käyttäjiä. Pääkäyttäjä ei näe oppilaiden tietoja.</w:t>
+      </w:r>
+    </w:p>
+    <w:p>
+      <w:pPr>
+        <w:ind w:left="1440"/>
+        <w:rPr>
+          <w:lang w:val="fi-FI"/>
+        </w:rPr>
+      </w:pPr>
+      <w:r>
+        <w:rPr>
+          <w:b/>
+          <w:lang w:val="fi-FI"/>
+        </w:rPr>
+        <w:t>Opettajien</w:t>
+      </w:r>
+      <w:r>
+        <w:rPr>
+          <w:lang w:val="fi-FI"/>
+        </w:rPr>
+        <w:t xml:space="preserve"> pitää pystyä näkemään oppilaidensa tiedot ja heillä pitää olla mahdollisuus pistää minimimääriä halutuille tiedoille. </w:t>
+      </w:r>
+      <w:r>
+        <w:rPr>
+          <w:lang w:val="fi-FI"/>
+        </w:rPr>
+        <w:t xml:space="preserve">Opettajat myös hyväksyvät opiskelijoiden rekisteröinnit ja kuittaavat heidän päiväkirjansa. Opettajien pitää pystyä näkemään opiskelijoiden päiväkirjojen tiedosta yhteenvedot joissa pitää näkyä </w:t>
+      </w:r>
+      <w:r>
+        <w:rPr>
+          <w:lang w:val="fi-FI"/>
+        </w:rPr>
+        <w:t>yhden opiskelijan koko opintojakson merkintöjen yhteenvedot</w:t>
+      </w:r>
+      <w:r>
+        <w:rPr>
+          <w:lang w:val="fi-FI"/>
+        </w:rPr>
+        <w:t>.</w:t>
+      </w:r>
+      <w:r>
+        <w:rPr>
+          <w:lang w:val="fi-FI"/>
+        </w:rPr>
+        <w:t xml:space="preserve"> (keskiarvo)</w:t>
+      </w:r>
+      <w:r>
+        <w:rPr>
+          <w:lang w:val="fi-FI"/>
+        </w:rPr>
+        <w:t xml:space="preserve"> </w:t>
+      </w:r>
+    </w:p>
+    <w:p>
+      <w:pPr>
+        <w:ind w:left="1440"/>
+        <w:rPr>
+          <w:lang w:val="fi-FI"/>
+        </w:rPr>
+      </w:pPr>
+      <w:r>
+        <w:rPr>
+          <w:lang w:val="fi-FI"/>
+        </w:rPr>
+        <w:t xml:space="preserve">Näkyvissä pitää myös olla </w:t>
+      </w:r>
+      <w:r>
+        <w:rPr>
+          <w:lang w:val="fi-FI"/>
+        </w:rPr>
+        <w:t>opiskelijalistaus</w:t>
+      </w:r>
+      <w:r>
+        <w:rPr>
+          <w:lang w:val="fi-FI"/>
+        </w:rPr>
+        <w:t>, jossa opettaja näkee kaikki opiskel</w:t>
+      </w:r>
+      <w:r>
+        <w:rPr>
+          <w:lang w:val="fi-FI"/>
+        </w:rPr>
+        <w:t>ijansa, sekä kaikki opiskelijat, joidenka päiväkirjassa, joku osa on alle asetetun minimäärän.</w:t>
+      </w:r>
+    </w:p>
+    <w:p>
+      <w:pPr>
+        <w:ind w:left="1440"/>
+        <w:rPr>
+          <w:lang w:val="fi-FI"/>
+        </w:rPr>
+      </w:pPr>
+      <w:r>
+        <w:rPr>
+          <w:b/>
+          <w:lang w:val="fi-FI"/>
+        </w:rPr>
+        <w:t>Opiskelijoiden</w:t>
+      </w:r>
+      <w:r>
+        <w:rPr>
+          <w:lang w:val="fi-FI"/>
+        </w:rPr>
+        <w:t xml:space="preserve"> pitää pystyä i</w:t>
+      </w:r>
+      <w:r>
+        <w:rPr>
+          <w:lang w:val="fi-FI"/>
+        </w:rPr>
+        <w:t>lmoittamaan halutut tiedot helposti</w:t>
       </w:r>
       <w:r>
         <w:rPr>
@@ -2848,14 +2939,118 @@
         <w:rPr>
           <w:lang w:val="fi-FI"/>
         </w:rPr>
-        <w:t>.</w:t>
-      </w:r>
-      <w:r>
-        <w:rPr>
-          <w:lang w:val="fi-FI"/>
-        </w:rPr>
-        <w:t xml:space="preserve"> Opettajien pitää pystyä näkemään oppilaidensa tiedot ja heillä pitää olla mahdollisuus pistää minimimääriä halutuille tiedoille. Tietojen pitää näkyä tietyiltä aikaväleiltä (viikko, kk)</w:t>
-      </w:r>
+        <w:t xml:space="preserve"> päiväkirjaan</w:t>
+      </w:r>
+      <w:r>
+        <w:rPr>
+          <w:lang w:val="fi-FI"/>
+        </w:rPr>
+        <w:t>. Tietojen pitää näkyä tietyiltä aikaväleiltä. (</w:t>
+      </w:r>
+      <w:r>
+        <w:rPr>
+          <w:lang w:val="fi-FI"/>
+        </w:rPr>
+        <w:t xml:space="preserve">päivä, </w:t>
+      </w:r>
+      <w:r>
+        <w:rPr>
+          <w:lang w:val="fi-FI"/>
+        </w:rPr>
+        <w:t xml:space="preserve">viikko, kk) </w:t>
+      </w:r>
+    </w:p>
+    <w:p>
+      <w:pPr>
+        <w:ind w:left="1440"/>
+        <w:rPr>
+          <w:lang w:val="fi-FI"/>
+        </w:rPr>
+      </w:pPr>
+      <w:r>
+        <w:rPr>
+          <w:lang w:val="fi-FI"/>
+        </w:rPr>
+        <w:t xml:space="preserve">Haluttuja tietoja on: </w:t>
+      </w:r>
+    </w:p>
+    <w:p>
+      <w:pPr>
+        <w:ind w:left="1440"/>
+        <w:rPr>
+          <w:lang w:val="fi-FI"/>
+        </w:rPr>
+      </w:pPr>
+      <w:r>
+        <w:rPr>
+          <w:lang w:val="fi-FI"/>
+        </w:rPr>
+        <w:t>Uni: Kuinka kauan, milloin alkoi, milloin loppui.</w:t>
+      </w:r>
+    </w:p>
+    <w:p>
+      <w:pPr>
+        <w:ind w:left="1440"/>
+        <w:rPr>
+          <w:lang w:val="fi-FI"/>
+        </w:rPr>
+      </w:pPr>
+      <w:r>
+        <w:rPr>
+          <w:lang w:val="fi-FI"/>
+        </w:rPr>
+        <w:t>Pelimäärä: Peli, kesto, muuta.</w:t>
+      </w:r>
+    </w:p>
+    <w:p>
+      <w:pPr>
+        <w:ind w:left="1440"/>
+        <w:rPr>
+          <w:lang w:val="fi-FI"/>
+        </w:rPr>
+      </w:pPr>
+      <w:r>
+        <w:rPr>
+          <w:lang w:val="fi-FI"/>
+        </w:rPr>
+        <w:t>Liikunta: Mitä lajia, kauan.</w:t>
+      </w:r>
+    </w:p>
+    <w:p>
+      <w:pPr>
+        <w:ind w:left="1440"/>
+        <w:rPr>
+          <w:lang w:val="fi-FI"/>
+        </w:rPr>
+      </w:pPr>
+      <w:r>
+        <w:rPr>
+          <w:lang w:val="fi-FI"/>
+        </w:rPr>
+        <w:t>Syöminen: Aika, sisältö.</w:t>
+      </w:r>
+    </w:p>
+    <w:p>
+      <w:pPr>
+        <w:ind w:left="1440"/>
+        <w:rPr>
+          <w:lang w:val="fi-FI"/>
+        </w:rPr>
+      </w:pPr>
+      <w:r>
+        <w:rPr>
+          <w:lang w:val="fi-FI"/>
+        </w:rPr>
+        <w:t>Mieliala: Mieliala.</w:t>
+      </w:r>
+    </w:p>
+    <w:p>
+      <w:pPr>
+        <w:ind w:left="1440"/>
+        <w:rPr>
+          <w:lang w:val="fi-FI"/>
+        </w:rPr>
+      </w:pPr>
     </w:p>
     <w:p>
       <w:pPr>
@@ -2870,14 +3065,14 @@
         </w:rPr>
         <w:tab/>
       </w:r>
-      <w:bookmarkStart w:id="10" w:name="_Toc534891884"/>
+      <w:bookmarkStart w:id="11" w:name="_Toc535410984"/>
       <w:r>
         <w:rPr>
           <w:lang w:val="fi-FI"/>
         </w:rPr>
         <w:t>5.2 Ei toiminnalliset vaatimukset</w:t>
       </w:r>
-      <w:bookmarkEnd w:id="10"/>
+      <w:bookmarkEnd w:id="11"/>
     </w:p>
     <w:p>
       <w:pPr>
@@ -2917,14 +3112,14 @@
           <w:lang w:val="fi-FI"/>
         </w:rPr>
       </w:pPr>
-      <w:bookmarkStart w:id="11" w:name="_Toc534891885"/>
+      <w:bookmarkStart w:id="12" w:name="_Toc535410985"/>
       <w:r>
         <w:rPr>
           <w:lang w:val="fi-FI"/>
         </w:rPr>
         <w:t>Kustannukset</w:t>
       </w:r>
-      <w:bookmarkEnd w:id="11"/>
+      <w:bookmarkEnd w:id="12"/>
     </w:p>
     <w:p>
       <w:pPr>
@@ -2943,7 +3138,19 @@
         <w:rPr>
           <w:lang w:val="fi-FI"/>
         </w:rPr>
-        <w:t xml:space="preserve">on oppilas, joka tekee </w:t>
+        <w:t xml:space="preserve">on </w:t>
+      </w:r>
+      <w:r>
+        <w:rPr>
+          <w:lang w:val="fi-FI"/>
+        </w:rPr>
+        <w:t>opiskelija</w:t>
+      </w:r>
+      <w:r>
+        <w:rPr>
+          <w:lang w:val="fi-FI"/>
+        </w:rPr>
+        <w:t xml:space="preserve">, joka tekee </w:t>
       </w:r>
       <w:r>
         <w:rPr>
@@ -2956,21 +3163,7 @@
         <w:rPr>
           <w:lang w:val="fi-FI"/>
         </w:rPr>
-        <w:t xml:space="preserve">työtä </w:t>
-      </w:r>
-      <w:proofErr w:type="gramStart"/>
-      <w:r>
-        <w:rPr>
-          <w:lang w:val="fi-FI"/>
-        </w:rPr>
-        <w:t>ilmaiseksi</w:t>
-      </w:r>
-      <w:proofErr w:type="gramEnd"/>
-      <w:r>
-        <w:rPr>
-          <w:lang w:val="fi-FI"/>
-        </w:rPr>
-        <w:t xml:space="preserve"> joten kustannuksia ei tule.</w:t>
+        <w:t>työtä ilmaiseksi joten kustannuksia ei tule.</w:t>
       </w:r>
     </w:p>
     <w:p>
@@ -2992,14 +3185,14 @@
           <w:lang w:val="fi-FI"/>
         </w:rPr>
       </w:pPr>
-      <w:bookmarkStart w:id="12" w:name="_Toc534891886"/>
+      <w:bookmarkStart w:id="13" w:name="_Toc535410986"/>
       <w:r>
         <w:rPr>
           <w:lang w:val="fi-FI"/>
         </w:rPr>
         <w:t>Aikataulu</w:t>
       </w:r>
-      <w:bookmarkEnd w:id="12"/>
+      <w:bookmarkEnd w:id="13"/>
     </w:p>
     <w:p>
       <w:pPr>
@@ -3012,7 +3205,13 @@
         <w:rPr>
           <w:lang w:val="fi-FI"/>
         </w:rPr>
-        <w:t>Projektin eri suunnitteluvaiheilla on viimeinen teko pvm, mutta itse toteutuksella ei vielä.</w:t>
+        <w:t>Projektin eri suunnitteluvaiheilla on viimeinen teko pvm</w:t>
+      </w:r>
+      <w:r>
+        <w:rPr>
+          <w:lang w:val="fi-FI"/>
+        </w:rPr>
+        <w:t>.</w:t>
       </w:r>
     </w:p>
     <w:p>
@@ -3038,16 +3237,17 @@
         <w:rPr>
           <w:lang w:val="fi-FI"/>
         </w:rPr>
+        <w:lastRenderedPageBreak/>
         <w:t xml:space="preserve"> </w:t>
       </w:r>
-      <w:bookmarkStart w:id="13" w:name="_Toc534891887"/>
+      <w:bookmarkStart w:id="14" w:name="_Toc535410987"/>
       <w:r>
         <w:rPr>
           <w:lang w:val="fi-FI"/>
         </w:rPr>
         <w:t>Toteutusvälineet</w:t>
       </w:r>
-      <w:bookmarkEnd w:id="13"/>
+      <w:bookmarkEnd w:id="14"/>
     </w:p>
     <w:p>
       <w:pPr>
@@ -3060,96 +3260,32 @@
         <w:rPr>
           <w:lang w:val="fi-FI"/>
         </w:rPr>
-        <w:t>Systeemi toteutetaan koulun magnesium palvelimella. Työntekijä käyttää tekoon haluamiaan työkaluja ja valmis tuote pistetään koulun haluamaan paikkaan.</w:t>
-      </w:r>
-    </w:p>
-    <w:p>
-      <w:pPr>
-        <w:ind w:left="1440"/>
-        <w:rPr>
-          <w:lang w:val="fi-FI"/>
-        </w:rPr>
-      </w:pPr>
-    </w:p>
-    <w:p>
-      <w:pPr>
-        <w:ind w:left="1440"/>
-        <w:rPr>
-          <w:lang w:val="fi-FI"/>
-        </w:rPr>
-      </w:pPr>
-    </w:p>
-    <w:p>
-      <w:pPr>
-        <w:ind w:left="1440"/>
-        <w:rPr>
-          <w:lang w:val="fi-FI"/>
-        </w:rPr>
-      </w:pPr>
-    </w:p>
-    <w:p>
-      <w:pPr>
-        <w:ind w:left="1440"/>
-        <w:rPr>
-          <w:lang w:val="fi-FI"/>
-        </w:rPr>
-      </w:pPr>
-    </w:p>
-    <w:p>
-      <w:pPr>
-        <w:ind w:left="1440"/>
-        <w:rPr>
-          <w:lang w:val="fi-FI"/>
-        </w:rPr>
-      </w:pPr>
-    </w:p>
-    <w:p>
-      <w:pPr>
-        <w:ind w:left="1440"/>
-        <w:rPr>
-          <w:lang w:val="fi-FI"/>
-        </w:rPr>
-      </w:pPr>
-    </w:p>
-    <w:p>
-      <w:pPr>
-        <w:ind w:left="1440"/>
-        <w:rPr>
-          <w:lang w:val="fi-FI"/>
-        </w:rPr>
-      </w:pPr>
-    </w:p>
-    <w:p>
-      <w:pPr>
-        <w:ind w:left="1440"/>
-        <w:rPr>
-          <w:lang w:val="fi-FI"/>
-        </w:rPr>
-      </w:pPr>
-    </w:p>
-    <w:p>
-      <w:pPr>
-        <w:ind w:left="1440"/>
-        <w:rPr>
-          <w:lang w:val="fi-FI"/>
-        </w:rPr>
-      </w:pPr>
-    </w:p>
-    <w:p>
-      <w:pPr>
-        <w:ind w:left="1440"/>
-        <w:rPr>
-          <w:lang w:val="fi-FI"/>
-        </w:rPr>
-      </w:pPr>
-    </w:p>
-    <w:p>
-      <w:pPr>
-        <w:ind w:left="1440"/>
-        <w:rPr>
-          <w:lang w:val="fi-FI"/>
-        </w:rPr>
-      </w:pPr>
+        <w:t>Systeemi toteutetaan koulun magnesium palvelimella</w:t>
+      </w:r>
+      <w:r>
+        <w:rPr>
+          <w:lang w:val="fi-FI"/>
+        </w:rPr>
+        <w:t xml:space="preserve"> tai truudeli webbihotellissa</w:t>
+      </w:r>
+      <w:r>
+        <w:rPr>
+          <w:lang w:val="fi-FI"/>
+        </w:rPr>
+        <w:t xml:space="preserve">. Työntekijä käyttää </w:t>
+      </w:r>
+      <w:r>
+        <w:rPr>
+          <w:lang w:val="fi-FI"/>
+        </w:rPr>
+        <w:t>suunnitteluun</w:t>
+      </w:r>
+      <w:r>
+        <w:rPr>
+          <w:lang w:val="fi-FI"/>
+        </w:rPr>
+        <w:t xml:space="preserve"> haluamiaan työkaluja ja valmis tuote pistetään koulun haluamaan paikkaan.</w:t>
+      </w:r>
     </w:p>
     <w:p>
       <w:pPr>
@@ -3162,23 +3298,14 @@
           <w:lang w:val="fi-FI"/>
         </w:rPr>
       </w:pPr>
-      <w:bookmarkStart w:id="14" w:name="_Toc534891888"/>
-      <w:r>
-        <w:rPr>
-          <w:lang w:val="fi-FI"/>
-        </w:rPr>
-        <w:lastRenderedPageBreak/>
+      <w:bookmarkStart w:id="15" w:name="_Toc535410988"/>
+      <w:r>
+        <w:rPr>
+          <w:lang w:val="fi-FI"/>
+        </w:rPr>
         <w:t>Liitteet</w:t>
       </w:r>
-      <w:bookmarkEnd w:id="14"/>
-    </w:p>
-    <w:p>
-      <w:pPr>
-        <w:ind w:left="1440"/>
-        <w:rPr>
-          <w:lang w:val="fi-FI"/>
-        </w:rPr>
-      </w:pPr>
+      <w:bookmarkEnd w:id="15"/>
     </w:p>
     <w:p>
       <w:pPr>
@@ -3188,37 +3315,14 @@
           <w:lang w:val="fi-FI"/>
         </w:rPr>
       </w:pPr>
-      <w:bookmarkStart w:id="15" w:name="_Toc534891889"/>
-      <w:proofErr w:type="gramStart"/>
-      <w:r>
-        <w:rPr>
-          <w:lang w:val="fi-FI"/>
-        </w:rPr>
-        <w:t xml:space="preserve">9.1  </w:t>
-      </w:r>
-      <w:proofErr w:type="spellStart"/>
-      <w:r>
-        <w:rPr>
-          <w:lang w:val="fi-FI"/>
-        </w:rPr>
-        <w:t>Use</w:t>
-      </w:r>
-      <w:proofErr w:type="spellEnd"/>
-      <w:proofErr w:type="gramEnd"/>
-      <w:r>
-        <w:rPr>
-          <w:lang w:val="fi-FI"/>
-        </w:rPr>
-        <w:t>-Case kaavio</w:t>
-      </w:r>
-      <w:bookmarkEnd w:id="15"/>
-    </w:p>
-    <w:p>
-      <w:pPr>
-        <w:rPr>
-          <w:lang w:val="fi-FI"/>
-        </w:rPr>
-      </w:pPr>
+      <w:bookmarkStart w:id="16" w:name="_Toc535410989"/>
+      <w:r>
+        <w:rPr>
+          <w:lang w:val="fi-FI"/>
+        </w:rPr>
+        <w:t>9.1  Use-Case kaavio</w:t>
+      </w:r>
+      <w:bookmarkEnd w:id="16"/>
     </w:p>
     <w:p>
       <w:pPr>
@@ -3250,26 +3354,12 @@
             <v:path o:extrusionok="f" gradientshapeok="t" o:connecttype="rect"/>
             <o:lock v:ext="edit" aspectratio="t"/>
           </v:shapetype>
-          <v:shape id="_x0000_i1029" type="#_x0000_t75" style="width:535.3pt;height:383.35pt" o:ole="">
+          <v:shape id="_x0000_i1025" type="#_x0000_t75" style="width:535.3pt;height:383.35pt" o:ole="">
             <v:imagedata r:id="rId9" o:title=""/>
           </v:shape>
-          <o:OLEObject Type="Embed" ProgID="Visio.Drawing.15" ShapeID="_x0000_i1029" DrawAspect="Content" ObjectID="_1608633814" r:id="rId10"/>
+          <o:OLEObject Type="Embed" ProgID="Visio.Drawing.15" ShapeID="_x0000_i1025" DrawAspect="Content" ObjectID="_1609152889" r:id="rId10"/>
         </w:object>
       </w:r>
-    </w:p>
-    <w:p>
-      <w:pPr>
-        <w:rPr>
-          <w:lang w:val="fi-FI"/>
-        </w:rPr>
-      </w:pPr>
-    </w:p>
-    <w:p>
-      <w:pPr>
-        <w:rPr>
-          <w:lang w:val="fi-FI"/>
-        </w:rPr>
-      </w:pPr>
     </w:p>
     <w:p>
       <w:pPr>
@@ -3321,8 +3411,7 @@
           <w:lang w:val="fi-FI"/>
         </w:rPr>
       </w:pPr>
-      <w:bookmarkStart w:id="16" w:name="_Toc534891890"/>
-      <w:proofErr w:type="gramStart"/>
+      <w:bookmarkStart w:id="17" w:name="_Toc535410990"/>
       <w:r>
         <w:rPr>
           <w:lang w:val="fi-FI"/>
@@ -3330,8 +3419,7 @@
         <w:lastRenderedPageBreak/>
         <w:t>9.2  Käsiteluettelo</w:t>
       </w:r>
-      <w:bookmarkEnd w:id="16"/>
-      <w:proofErr w:type="gramEnd"/>
+      <w:bookmarkEnd w:id="17"/>
     </w:p>
     <w:p>
       <w:pPr>
@@ -3449,6 +3537,98 @@
     </w:p>
     <w:p>
       <w:pPr>
+        <w:ind w:firstLine="720"/>
+        <w:rPr>
+          <w:lang w:val="fi-FI"/>
+        </w:rPr>
+      </w:pPr>
+      <w:r>
+        <w:rPr>
+          <w:lang w:val="fi-FI"/>
+        </w:rPr>
+        <w:t>Uni: Osa päiväkirjaa, paljon opiskelija on nukkunut.</w:t>
+      </w:r>
+    </w:p>
+    <w:p>
+      <w:pPr>
+        <w:ind w:firstLine="720"/>
+        <w:rPr>
+          <w:lang w:val="fi-FI"/>
+        </w:rPr>
+      </w:pPr>
+      <w:r>
+        <w:rPr>
+          <w:lang w:val="fi-FI"/>
+        </w:rPr>
+        <w:t xml:space="preserve">Ruoka: </w:t>
+      </w:r>
+      <w:r>
+        <w:rPr>
+          <w:lang w:val="fi-FI"/>
+        </w:rPr>
+        <w:t>Osa päiväkirjaa,</w:t>
+      </w:r>
+      <w:r>
+        <w:rPr>
+          <w:lang w:val="fi-FI"/>
+        </w:rPr>
+        <w:t xml:space="preserve"> paljon opiskelija on syönyt.</w:t>
+      </w:r>
+    </w:p>
+    <w:p>
+      <w:pPr>
+        <w:ind w:firstLine="720"/>
+        <w:rPr>
+          <w:lang w:val="fi-FI"/>
+        </w:rPr>
+      </w:pPr>
+      <w:r>
+        <w:rPr>
+          <w:lang w:val="fi-FI"/>
+        </w:rPr>
+        <w:t xml:space="preserve">Mieliala: </w:t>
+      </w:r>
+      <w:r>
+        <w:rPr>
+          <w:lang w:val="fi-FI"/>
+        </w:rPr>
+        <w:t>Osa päiväkirjaa,</w:t>
+      </w:r>
+      <w:r>
+        <w:rPr>
+          <w:lang w:val="fi-FI"/>
+        </w:rPr>
+        <w:t xml:space="preserve"> miltä opiskelijalta tuntui tiettynä päivänä.</w:t>
+      </w:r>
+    </w:p>
+    <w:p>
+      <w:pPr>
+        <w:ind w:firstLine="720"/>
+        <w:rPr>
+          <w:lang w:val="fi-FI"/>
+        </w:rPr>
+      </w:pPr>
+      <w:r>
+        <w:rPr>
+          <w:lang w:val="fi-FI"/>
+        </w:rPr>
+        <w:t xml:space="preserve">Pelimäärä: </w:t>
+      </w:r>
+      <w:r>
+        <w:rPr>
+          <w:lang w:val="fi-FI"/>
+        </w:rPr>
+        <w:t>Osa päiväkirjaa,</w:t>
+      </w:r>
+      <w:r>
+        <w:rPr>
+          <w:lang w:val="fi-FI"/>
+        </w:rPr>
+        <w:t xml:space="preserve"> Kuinka paljon opiskelija on pelannut tiettyinä päivinä.</w:t>
+      </w:r>
+    </w:p>
+    <w:p>
+      <w:pPr>
         <w:ind w:left="720"/>
         <w:rPr>
           <w:lang w:val="fi-FI"/>
@@ -3478,27 +3658,33 @@
         <w:rPr>
           <w:lang w:val="fi-FI"/>
         </w:rPr>
+        <w:t xml:space="preserve"> -&gt; Leader/johtaja: Tiimin johtaja, joka vastaa heidän aktiivisuudesta.</w:t>
+      </w:r>
+    </w:p>
+    <w:p>
+      <w:pPr>
+        <w:ind w:left="720"/>
+        <w:rPr>
+          <w:lang w:val="fi-FI"/>
+        </w:rPr>
+      </w:pPr>
+      <w:r>
+        <w:rPr>
+          <w:lang w:val="fi-FI"/>
+        </w:rPr>
         <w:t>Raportti:</w:t>
       </w:r>
       <w:r>
         <w:rPr>
           <w:lang w:val="fi-FI"/>
         </w:rPr>
-        <w:t xml:space="preserve"> Opettajan tulostama </w:t>
-      </w:r>
-      <w:proofErr w:type="spellStart"/>
-      <w:r>
-        <w:rPr>
-          <w:lang w:val="fi-FI"/>
-        </w:rPr>
-        <w:t>reportti</w:t>
-      </w:r>
-      <w:proofErr w:type="spellEnd"/>
-      <w:r>
-        <w:rPr>
-          <w:lang w:val="fi-FI"/>
-        </w:rPr>
-        <w:t>, jossa näkyy opiskelijoiden päiväkirjan tiedot selvällä tavalla.</w:t>
+        <w:t xml:space="preserve"> Opettajan tulostama ra</w:t>
+      </w:r>
+      <w:r>
+        <w:rPr>
+          <w:lang w:val="fi-FI"/>
+        </w:rPr>
+        <w:t>portti, jossa näkyy opiskelijoiden päiväkirjan tiedot selvällä tavalla.</w:t>
       </w:r>
     </w:p>
     <w:p>
@@ -3536,8 +3722,7 @@
           <w:lang w:val="fi-FI"/>
         </w:rPr>
       </w:pPr>
-      <w:bookmarkStart w:id="17" w:name="_Toc534891891"/>
-      <w:proofErr w:type="gramStart"/>
+      <w:bookmarkStart w:id="18" w:name="_Toc535410991"/>
       <w:r>
         <w:rPr>
           <w:lang w:val="fi-FI"/>
@@ -3550,8 +3735,7 @@
         </w:rPr>
         <w:t>Pikasuunnitelma</w:t>
       </w:r>
-      <w:bookmarkEnd w:id="17"/>
-      <w:proofErr w:type="gramEnd"/>
+      <w:bookmarkEnd w:id="18"/>
     </w:p>
     <w:p>
       <w:pPr>
@@ -3571,18 +3755,16 @@
           <w:lang w:val="fi-FI"/>
         </w:rPr>
         <w:object w:dxaOrig="1543" w:dyaOrig="1000">
-          <v:shape id="_x0000_i1035" type="#_x0000_t75" style="width:77.15pt;height:50pt" o:ole="">
+          <v:shape id="_x0000_i1026" type="#_x0000_t75" style="width:77.15pt;height:50pt" o:ole="">
             <v:imagedata r:id="rId11" o:title=""/>
           </v:shape>
-          <o:OLEObject Type="Link" ProgID="PowerPoint.Show.12" ShapeID="_x0000_i1035" DrawAspect="Icon" r:id="rId12" UpdateMode="Always">
+          <o:OLEObject Type="Link" ProgID="PowerPoint.Show.12" ShapeID="_x0000_i1026" DrawAspect="Icon" r:id="rId12" UpdateMode="Always">
             <o:LinkType>EnhancedMetaFile</o:LinkType>
             <o:LockedField>false</o:LockedField>
             <o:FieldCodes>\f 0</o:FieldCodes>
           </o:OLEObject>
         </w:object>
       </w:r>
-      <w:bookmarkStart w:id="18" w:name="_GoBack"/>
-      <w:bookmarkEnd w:id="18"/>
     </w:p>
     <w:sectPr>
       <w:headerReference w:type="default" r:id="rId13"/>
@@ -3653,19 +3835,13 @@
     <w:pPr>
       <w:pStyle w:val="Header"/>
     </w:pPr>
-    <w:proofErr w:type="spellStart"/>
     <w:r>
       <w:t>Tredu</w:t>
     </w:r>
-    <w:proofErr w:type="spellEnd"/>
     <w:r>
       <w:tab/>
-    </w:r>
-    <w:proofErr w:type="spellStart"/>
-    <w:r>
       <w:t>Esitutkimus</w:t>
     </w:r>
-    <w:proofErr w:type="spellEnd"/>
     <w:r>
       <w:tab/>
     </w:r>
@@ -3689,7 +3865,7 @@
         <w:noProof/>
         <w:lang w:val="fi-FI"/>
       </w:rPr>
-      <w:t>5</w:t>
+      <w:t>3</w:t>
     </w:r>
     <w:r>
       <w:fldChar w:fldCharType="end"/>
@@ -4397,6 +4573,119 @@
       </w:pPr>
     </w:lvl>
   </w:abstractNum>
+  <w:abstractNum w:abstractNumId="7" w15:restartNumberingAfterBreak="0">
+    <w:nsid w:val="67254B46"/>
+    <w:multiLevelType w:val="hybridMultilevel"/>
+    <w:tmpl w:val="F9D4E3A4"/>
+    <w:lvl w:ilvl="0" w:tplc="040B0001">
+      <w:start w:val="1"/>
+      <w:numFmt w:val="bullet"/>
+      <w:lvlText w:val=""/>
+      <w:lvlJc w:val="left"/>
+      <w:pPr>
+        <w:ind w:left="2024" w:hanging="360"/>
+      </w:pPr>
+      <w:rPr>
+        <w:rFonts w:ascii="Symbol" w:hAnsi="Symbol" w:hint="default"/>
+      </w:rPr>
+    </w:lvl>
+    <w:lvl w:ilvl="1" w:tplc="040B0003" w:tentative="1">
+      <w:start w:val="1"/>
+      <w:numFmt w:val="bullet"/>
+      <w:lvlText w:val="o"/>
+      <w:lvlJc w:val="left"/>
+      <w:pPr>
+        <w:ind w:left="2744" w:hanging="360"/>
+      </w:pPr>
+      <w:rPr>
+        <w:rFonts w:ascii="Courier New" w:hAnsi="Courier New" w:cs="Courier New" w:hint="default"/>
+      </w:rPr>
+    </w:lvl>
+    <w:lvl w:ilvl="2" w:tplc="040B0005" w:tentative="1">
+      <w:start w:val="1"/>
+      <w:numFmt w:val="bullet"/>
+      <w:lvlText w:val=""/>
+      <w:lvlJc w:val="left"/>
+      <w:pPr>
+        <w:ind w:left="3464" w:hanging="360"/>
+      </w:pPr>
+      <w:rPr>
+        <w:rFonts w:ascii="Wingdings" w:hAnsi="Wingdings" w:hint="default"/>
+      </w:rPr>
+    </w:lvl>
+    <w:lvl w:ilvl="3" w:tplc="040B0001" w:tentative="1">
+      <w:start w:val="1"/>
+      <w:numFmt w:val="bullet"/>
+      <w:lvlText w:val=""/>
+      <w:lvlJc w:val="left"/>
+      <w:pPr>
+        <w:ind w:left="4184" w:hanging="360"/>
+      </w:pPr>
+      <w:rPr>
+        <w:rFonts w:ascii="Symbol" w:hAnsi="Symbol" w:hint="default"/>
+      </w:rPr>
+    </w:lvl>
+    <w:lvl w:ilvl="4" w:tplc="040B0003" w:tentative="1">
+      <w:start w:val="1"/>
+      <w:numFmt w:val="bullet"/>
+      <w:lvlText w:val="o"/>
+      <w:lvlJc w:val="left"/>
+      <w:pPr>
+        <w:ind w:left="4904" w:hanging="360"/>
+      </w:pPr>
+      <w:rPr>
+        <w:rFonts w:ascii="Courier New" w:hAnsi="Courier New" w:cs="Courier New" w:hint="default"/>
+      </w:rPr>
+    </w:lvl>
+    <w:lvl w:ilvl="5" w:tplc="040B0005" w:tentative="1">
+      <w:start w:val="1"/>
+      <w:numFmt w:val="bullet"/>
+      <w:lvlText w:val=""/>
+      <w:lvlJc w:val="left"/>
+      <w:pPr>
+        <w:ind w:left="5624" w:hanging="360"/>
+      </w:pPr>
+      <w:rPr>
+        <w:rFonts w:ascii="Wingdings" w:hAnsi="Wingdings" w:hint="default"/>
+      </w:rPr>
+    </w:lvl>
+    <w:lvl w:ilvl="6" w:tplc="040B0001" w:tentative="1">
+      <w:start w:val="1"/>
+      <w:numFmt w:val="bullet"/>
+      <w:lvlText w:val=""/>
+      <w:lvlJc w:val="left"/>
+      <w:pPr>
+        <w:ind w:left="6344" w:hanging="360"/>
+      </w:pPr>
+      <w:rPr>
+        <w:rFonts w:ascii="Symbol" w:hAnsi="Symbol" w:hint="default"/>
+      </w:rPr>
+    </w:lvl>
+    <w:lvl w:ilvl="7" w:tplc="040B0003" w:tentative="1">
+      <w:start w:val="1"/>
+      <w:numFmt w:val="bullet"/>
+      <w:lvlText w:val="o"/>
+      <w:lvlJc w:val="left"/>
+      <w:pPr>
+        <w:ind w:left="7064" w:hanging="360"/>
+      </w:pPr>
+      <w:rPr>
+        <w:rFonts w:ascii="Courier New" w:hAnsi="Courier New" w:cs="Courier New" w:hint="default"/>
+      </w:rPr>
+    </w:lvl>
+    <w:lvl w:ilvl="8" w:tplc="040B0005" w:tentative="1">
+      <w:start w:val="1"/>
+      <w:numFmt w:val="bullet"/>
+      <w:lvlText w:val=""/>
+      <w:lvlJc w:val="left"/>
+      <w:pPr>
+        <w:ind w:left="7784" w:hanging="360"/>
+      </w:pPr>
+      <w:rPr>
+        <w:rFonts w:ascii="Wingdings" w:hAnsi="Wingdings" w:hint="default"/>
+      </w:rPr>
+    </w:lvl>
+  </w:abstractNum>
   <w:num w:numId="1">
     <w:abstractNumId w:val="4"/>
   </w:num>
@@ -4417,6 +4706,9 @@
   </w:num>
   <w:num w:numId="7">
     <w:abstractNumId w:val="0"/>
+  </w:num>
+  <w:num w:numId="8">
+    <w:abstractNumId w:val="7"/>
   </w:num>
 </w:numbering>
 </file>
@@ -5597,6 +5889,36 @@
       <w:contextualSpacing/>
     </w:pPr>
   </w:style>
+  <w:style w:type="paragraph" w:styleId="BalloonText">
+    <w:name w:val="Balloon Text"/>
+    <w:basedOn w:val="Normal"/>
+    <w:link w:val="BalloonTextChar"/>
+    <w:uiPriority w:val="99"/>
+    <w:semiHidden/>
+    <w:unhideWhenUsed/>
+    <w:rsid w:val="0018425D"/>
+    <w:pPr>
+      <w:spacing w:after="0" w:line="240" w:lineRule="auto"/>
+    </w:pPr>
+    <w:rPr>
+      <w:rFonts w:ascii="Segoe UI" w:hAnsi="Segoe UI" w:cs="Segoe UI"/>
+      <w:sz w:val="18"/>
+      <w:szCs w:val="18"/>
+    </w:rPr>
+  </w:style>
+  <w:style w:type="character" w:customStyle="1" w:styleId="BalloonTextChar">
+    <w:name w:val="Balloon Text Char"/>
+    <w:basedOn w:val="DefaultParagraphFont"/>
+    <w:link w:val="BalloonText"/>
+    <w:uiPriority w:val="99"/>
+    <w:semiHidden/>
+    <w:rsid w:val="0018425D"/>
+    <w:rPr>
+      <w:rFonts w:ascii="Segoe UI" w:hAnsi="Segoe UI" w:cs="Segoe UI"/>
+      <w:sz w:val="18"/>
+      <w:szCs w:val="18"/>
+    </w:rPr>
+  </w:style>
 </w:styles>
 </file>
 
@@ -5885,7 +6207,7 @@
 </file>
 
 <file path=customXml/itemProps2.xml><?xml version="1.0" encoding="utf-8"?>
-<ds:datastoreItem xmlns:ds="http://schemas.openxmlformats.org/officeDocument/2006/customXml" ds:itemID="{80921664-91BE-4679-9599-13B05C96BBAD}">
+<ds:datastoreItem xmlns:ds="http://schemas.openxmlformats.org/officeDocument/2006/customXml" ds:itemID="{8B745929-7800-4DB0-90F1-FAA3B98B684C}">
   <ds:schemaRefs>
     <ds:schemaRef ds:uri="http://schemas.openxmlformats.org/officeDocument/2006/bibliography"/>
   </ds:schemaRefs>

</xml_diff>